<commit_message>
Criação das folhas de estilo
</commit_message>
<xml_diff>
--- a/fonte/workflow.docx
+++ b/fonte/workflow.docx
@@ -181,7 +181,11 @@
           <w:tcPr>
             <w:tcW w:w="2124" w:type="dxa"/>
           </w:tcPr>
-          <w:p/>
+          <w:p>
+            <w:r>
+              <w:t>Sim</w:t>
+            </w:r>
+          </w:p>
         </w:tc>
       </w:tr>
       <w:tr>
@@ -261,7 +265,10 @@
           <w:tcPr>
             <w:tcW w:w="2124" w:type="dxa"/>
           </w:tcPr>
-          <w:p/>
+          <w:p>
+            <w:bookmarkStart w:id="0" w:name="_GoBack"/>
+            <w:bookmarkEnd w:id="0"/>
+          </w:p>
         </w:tc>
       </w:tr>
       <w:tr>
@@ -629,10 +636,7 @@
         </w:tc>
       </w:tr>
     </w:tbl>
-    <w:p>
-      <w:bookmarkStart w:id="0" w:name="_GoBack"/>
-      <w:bookmarkEnd w:id="0"/>
-    </w:p>
+    <w:p/>
     <w:sectPr>
       <w:pgSz w:w="11906" w:h="16838"/>
       <w:pgMar w:top="1417" w:right="1701" w:bottom="1417" w:left="1701" w:header="708" w:footer="708" w:gutter="0"/>
@@ -1367,7 +1371,7 @@
 </file>
 
 <file path=customXml/itemProps1.xml><?xml version="1.0" encoding="utf-8"?>
-<ds:datastoreItem xmlns:ds="http://schemas.openxmlformats.org/officeDocument/2006/customXml" ds:itemID="{D8E496B1-839C-424A-8495-5981D411D42E}">
+<ds:datastoreItem xmlns:ds="http://schemas.openxmlformats.org/officeDocument/2006/customXml" ds:itemID="{9069491B-50C2-4A4F-9241-AA35B8064017}">
   <ds:schemaRefs>
     <ds:schemaRef ds:uri="http://schemas.openxmlformats.org/officeDocument/2006/bibliography"/>
   </ds:schemaRefs>

</xml_diff>

<commit_message>
Captura de todas as imagens que serão utilizadas e as bibliotecas
</commit_message>
<xml_diff>
--- a/fonte/workflow.docx
+++ b/fonte/workflow.docx
@@ -266,8 +266,9 @@
             <w:tcW w:w="2124" w:type="dxa"/>
           </w:tcPr>
           <w:p>
-            <w:bookmarkStart w:id="0" w:name="_GoBack"/>
-            <w:bookmarkEnd w:id="0"/>
+            <w:r>
+              <w:t>Sim</w:t>
+            </w:r>
           </w:p>
         </w:tc>
       </w:tr>
@@ -306,8 +307,14 @@
           <w:tcPr>
             <w:tcW w:w="2124" w:type="dxa"/>
           </w:tcPr>
-          <w:p/>
-        </w:tc>
+          <w:p>
+            <w:r>
+              <w:t>sim</w:t>
+            </w:r>
+          </w:p>
+        </w:tc>
+        <w:bookmarkStart w:id="0" w:name="_GoBack"/>
+        <w:bookmarkEnd w:id="0"/>
       </w:tr>
       <w:tr>
         <w:tc>
@@ -1371,7 +1378,7 @@
 </file>
 
 <file path=customXml/itemProps1.xml><?xml version="1.0" encoding="utf-8"?>
-<ds:datastoreItem xmlns:ds="http://schemas.openxmlformats.org/officeDocument/2006/customXml" ds:itemID="{9069491B-50C2-4A4F-9241-AA35B8064017}">
+<ds:datastoreItem xmlns:ds="http://schemas.openxmlformats.org/officeDocument/2006/customXml" ds:itemID="{0C075D56-2862-43F7-87EF-B025976BADDD}">
   <ds:schemaRefs>
     <ds:schemaRef ds:uri="http://schemas.openxmlformats.org/officeDocument/2006/bibliography"/>
   </ds:schemaRefs>

</xml_diff>

<commit_message>
Publicação da Estrutura do Header
</commit_message>
<xml_diff>
--- a/fonte/workflow.docx
+++ b/fonte/workflow.docx
@@ -351,7 +351,11 @@
           <w:tcPr>
             <w:tcW w:w="2124" w:type="dxa"/>
           </w:tcPr>
-          <w:p/>
+          <w:p>
+            <w:r>
+              <w:t>SIM</w:t>
+            </w:r>
+          </w:p>
         </w:tc>
       </w:tr>
       <w:tr>
@@ -1378,7 +1382,7 @@
 </file>
 
 <file path=customXml/itemProps1.xml><?xml version="1.0" encoding="utf-8"?>
-<ds:datastoreItem xmlns:ds="http://schemas.openxmlformats.org/officeDocument/2006/customXml" ds:itemID="{0C075D56-2862-43F7-87EF-B025976BADDD}">
+<ds:datastoreItem xmlns:ds="http://schemas.openxmlformats.org/officeDocument/2006/customXml" ds:itemID="{BB9E3DB6-C646-4FD0-B5C8-EDDA58341378}">
   <ds:schemaRefs>
     <ds:schemaRef ds:uri="http://schemas.openxmlformats.org/officeDocument/2006/bibliography"/>
   </ds:schemaRefs>

</xml_diff>

<commit_message>
Finalização do content após o almoço
</commit_message>
<xml_diff>
--- a/fonte/workflow.docx
+++ b/fonte/workflow.docx
@@ -1,6 +1,6 @@
 
 <file path=word/document.xml><?xml version="1.0" encoding="utf-8"?>
-<w:document xmlns:wpc="http://schemas.microsoft.com/office/word/2010/wordprocessingCanvas" xmlns:cx="http://schemas.microsoft.com/office/drawing/2014/chartex" xmlns:cx1="http://schemas.microsoft.com/office/drawing/2015/9/8/chartex" xmlns:cx2="http://schemas.microsoft.com/office/drawing/2015/10/21/chartex" xmlns:cx3="http://schemas.microsoft.com/office/drawing/2016/5/9/chartex" xmlns:cx4="http://schemas.microsoft.com/office/drawing/2016/5/10/chartex" xmlns:cx5="http://schemas.microsoft.com/office/drawing/2016/5/11/chartex" xmlns:cx6="http://schemas.microsoft.com/office/drawing/2016/5/12/chartex" xmlns:cx7="http://schemas.microsoft.com/office/drawing/2016/5/13/chartex" xmlns:cx8="http://schemas.microsoft.com/office/drawing/2016/5/14/chartex" xmlns:mc="http://schemas.openxmlformats.org/markup-compatibility/2006" xmlns:aink="http://schemas.microsoft.com/office/drawing/2016/ink" xmlns:am3d="http://schemas.microsoft.com/office/drawing/2017/model3d" xmlns:o="urn:schemas-microsoft-com:office:office" xmlns:r="http://schemas.openxmlformats.org/officeDocument/2006/relationships" xmlns:m="http://schemas.openxmlformats.org/officeDocument/2006/math" xmlns:v="urn:schemas-microsoft-com:vml" xmlns:wp14="http://schemas.microsoft.com/office/word/2010/wordprocessingDrawing" xmlns:wp="http://schemas.openxmlformats.org/drawingml/2006/wordprocessingDrawing" xmlns:w10="urn:schemas-microsoft-com:office:word" xmlns:w="http://schemas.openxmlformats.org/wordprocessingml/2006/main" xmlns:w14="http://schemas.microsoft.com/office/word/2010/wordml" xmlns:w15="http://schemas.microsoft.com/office/word/2012/wordml" xmlns:w16cid="http://schemas.microsoft.com/office/word/2016/wordml/cid" xmlns:w16se="http://schemas.microsoft.com/office/word/2015/wordml/symex" xmlns:wpg="http://schemas.microsoft.com/office/word/2010/wordprocessingGroup" xmlns:wpi="http://schemas.microsoft.com/office/word/2010/wordprocessingInk" xmlns:wne="http://schemas.microsoft.com/office/word/2006/wordml" xmlns:wps="http://schemas.microsoft.com/office/word/2010/wordprocessingShape" mc:Ignorable="w14 w15 w16se w16cid wp14">
+<w:document xmlns:wpc="http://schemas.microsoft.com/office/word/2010/wordprocessingCanvas" xmlns:cx="http://schemas.microsoft.com/office/drawing/2014/chartex" xmlns:mc="http://schemas.openxmlformats.org/markup-compatibility/2006" xmlns:o="urn:schemas-microsoft-com:office:office" xmlns:r="http://schemas.openxmlformats.org/officeDocument/2006/relationships" xmlns:m="http://schemas.openxmlformats.org/officeDocument/2006/math" xmlns:v="urn:schemas-microsoft-com:vml" xmlns:wp14="http://schemas.microsoft.com/office/word/2010/wordprocessingDrawing" xmlns:wp="http://schemas.openxmlformats.org/drawingml/2006/wordprocessingDrawing" xmlns:w10="urn:schemas-microsoft-com:office:word" xmlns:w="http://schemas.openxmlformats.org/wordprocessingml/2006/main" xmlns:w14="http://schemas.microsoft.com/office/word/2010/wordml" xmlns:w15="http://schemas.microsoft.com/office/word/2012/wordml" xmlns:w16se="http://schemas.microsoft.com/office/word/2015/wordml/symex" xmlns:wpg="http://schemas.microsoft.com/office/word/2010/wordprocessingGroup" xmlns:wpi="http://schemas.microsoft.com/office/word/2010/wordprocessingInk" xmlns:wne="http://schemas.microsoft.com/office/word/2006/wordml" xmlns:wps="http://schemas.microsoft.com/office/word/2010/wordprocessingShape" mc:Ignorable="w14 w15 w16se wp14">
   <w:body>
     <w:p>
       <w:r>
@@ -10,7 +10,7 @@
     <w:p/>
     <w:tbl>
       <w:tblPr>
-        <w:tblStyle w:val="Tabelacomgrade"/>
+        <w:tblStyle w:val="TableGrid"/>
         <w:tblW w:w="0" w:type="auto"/>
         <w:tblLook w:val="04A0" w:firstRow="1" w:lastRow="0" w:firstColumn="1" w:lastColumn="0" w:noHBand="0" w:noVBand="1"/>
       </w:tblPr>
@@ -313,8 +313,6 @@
             </w:r>
           </w:p>
         </w:tc>
-        <w:bookmarkStart w:id="0" w:name="_GoBack"/>
-        <w:bookmarkEnd w:id="0"/>
       </w:tr>
       <w:tr>
         <w:tc>
@@ -365,15 +363,7 @@
           </w:tcPr>
           <w:p>
             <w:r>
-              <w:t xml:space="preserve">- </w:t>
-            </w:r>
-            <w:proofErr w:type="spellStart"/>
-            <w:r>
-              <w:t>Footer</w:t>
-            </w:r>
-            <w:proofErr w:type="spellEnd"/>
-            <w:r>
-              <w:t xml:space="preserve"> </w:t>
+              <w:t xml:space="preserve">- Footer </w:t>
             </w:r>
           </w:p>
         </w:tc>
@@ -439,7 +429,13 @@
           <w:tcPr>
             <w:tcW w:w="2124" w:type="dxa"/>
           </w:tcPr>
-          <w:p/>
+          <w:p>
+            <w:r>
+              <w:t>SIM</w:t>
+            </w:r>
+            <w:bookmarkStart w:id="0" w:name="_GoBack"/>
+            <w:bookmarkEnd w:id="0"/>
+          </w:p>
         </w:tc>
       </w:tr>
       <w:tr>
@@ -659,7 +655,7 @@
 </file>
 
 <file path=word/styles.xml><?xml version="1.0" encoding="utf-8"?>
-<w:styles xmlns:mc="http://schemas.openxmlformats.org/markup-compatibility/2006" xmlns:r="http://schemas.openxmlformats.org/officeDocument/2006/relationships" xmlns:w="http://schemas.openxmlformats.org/wordprocessingml/2006/main" xmlns:w14="http://schemas.microsoft.com/office/word/2010/wordml" xmlns:w15="http://schemas.microsoft.com/office/word/2012/wordml" xmlns:w16cid="http://schemas.microsoft.com/office/word/2016/wordml/cid" xmlns:w16se="http://schemas.microsoft.com/office/word/2015/wordml/symex" mc:Ignorable="w14 w15 w16se w16cid">
+<w:styles xmlns:mc="http://schemas.openxmlformats.org/markup-compatibility/2006" xmlns:r="http://schemas.openxmlformats.org/officeDocument/2006/relationships" xmlns:w="http://schemas.openxmlformats.org/wordprocessingml/2006/main" xmlns:w14="http://schemas.microsoft.com/office/word/2010/wordml" xmlns:w15="http://schemas.microsoft.com/office/word/2012/wordml" xmlns:w16se="http://schemas.microsoft.com/office/word/2015/wordml/symex" mc:Ignorable="w14 w15 w16se">
   <w:docDefaults>
     <w:rPrDefault>
       <w:rPr>
@@ -675,7 +671,7 @@
       </w:pPr>
     </w:pPrDefault>
   </w:docDefaults>
-  <w:latentStyles w:defLockedState="0" w:defUIPriority="99" w:defSemiHidden="0" w:defUnhideWhenUsed="0" w:defQFormat="0" w:count="375">
+  <w:latentStyles w:defLockedState="0" w:defUIPriority="99" w:defSemiHidden="0" w:defUnhideWhenUsed="0" w:defQFormat="0" w:count="371">
     <w:lsdException w:name="Normal" w:uiPriority="0" w:qFormat="1"/>
     <w:lsdException w:name="heading 1" w:uiPriority="9" w:qFormat="1"/>
     <w:lsdException w:name="heading 2" w:semiHidden="1" w:uiPriority="9" w:unhideWhenUsed="1" w:qFormat="1"/>
@@ -1047,22 +1043,18 @@
     <w:lsdException w:name="List Table 5 Dark Accent 6" w:uiPriority="50"/>
     <w:lsdException w:name="List Table 6 Colorful Accent 6" w:uiPriority="51"/>
     <w:lsdException w:name="List Table 7 Colorful Accent 6" w:uiPriority="52"/>
-    <w:lsdException w:name="Mention" w:semiHidden="1" w:unhideWhenUsed="1"/>
-    <w:lsdException w:name="Smart Hyperlink" w:semiHidden="1" w:unhideWhenUsed="1"/>
-    <w:lsdException w:name="Hashtag" w:semiHidden="1" w:unhideWhenUsed="1"/>
-    <w:lsdException w:name="Unresolved Mention" w:semiHidden="1" w:unhideWhenUsed="1"/>
   </w:latentStyles>
   <w:style w:type="paragraph" w:default="1" w:styleId="Normal">
     <w:name w:val="Normal"/>
     <w:qFormat/>
   </w:style>
-  <w:style w:type="character" w:default="1" w:styleId="Fontepargpadro">
+  <w:style w:type="character" w:default="1" w:styleId="DefaultParagraphFont">
     <w:name w:val="Default Paragraph Font"/>
     <w:uiPriority w:val="1"/>
     <w:semiHidden/>
     <w:unhideWhenUsed/>
   </w:style>
-  <w:style w:type="table" w:default="1" w:styleId="Tabelanormal">
+  <w:style w:type="table" w:default="1" w:styleId="TableNormal">
     <w:name w:val="Normal Table"/>
     <w:uiPriority w:val="99"/>
     <w:semiHidden/>
@@ -1077,15 +1069,15 @@
       </w:tblCellMar>
     </w:tblPr>
   </w:style>
-  <w:style w:type="numbering" w:default="1" w:styleId="Semlista">
+  <w:style w:type="numbering" w:default="1" w:styleId="NoList">
     <w:name w:val="No List"/>
     <w:uiPriority w:val="99"/>
     <w:semiHidden/>
     <w:unhideWhenUsed/>
   </w:style>
-  <w:style w:type="table" w:styleId="Tabelacomgrade">
+  <w:style w:type="table" w:styleId="TableGrid">
     <w:name w:val="Table Grid"/>
-    <w:basedOn w:val="Tabelanormal"/>
+    <w:basedOn w:val="TableNormal"/>
     <w:uiPriority w:val="39"/>
     <w:rsid w:val="001A4DAF"/>
     <w:pPr>
@@ -1102,7 +1094,7 @@
       </w:tblBorders>
     </w:tblPr>
   </w:style>
-  <w:style w:type="paragraph" w:styleId="PargrafodaLista">
+  <w:style w:type="paragraph" w:styleId="ListParagraph">
     <w:name w:val="List Paragraph"/>
     <w:basedOn w:val="Normal"/>
     <w:uiPriority w:val="34"/>
@@ -1382,7 +1374,7 @@
 </file>
 
 <file path=customXml/itemProps1.xml><?xml version="1.0" encoding="utf-8"?>
-<ds:datastoreItem xmlns:ds="http://schemas.openxmlformats.org/officeDocument/2006/customXml" ds:itemID="{BB9E3DB6-C646-4FD0-B5C8-EDDA58341378}">
+<ds:datastoreItem xmlns:ds="http://schemas.openxmlformats.org/officeDocument/2006/customXml" ds:itemID="{63FDC909-91E4-4BB6-8827-B4E71235EB5D}">
   <ds:schemaRefs>
     <ds:schemaRef ds:uri="http://schemas.openxmlformats.org/officeDocument/2006/bibliography"/>
   </ds:schemaRefs>

</xml_diff>

<commit_message>
Inserção de controle de dados por vue.js
</commit_message>
<xml_diff>
--- a/fonte/workflow.docx
+++ b/fonte/workflow.docx
@@ -1,6 +1,6 @@
 
 <file path=word/document.xml><?xml version="1.0" encoding="utf-8"?>
-<w:document xmlns:wpc="http://schemas.microsoft.com/office/word/2010/wordprocessingCanvas" xmlns:cx="http://schemas.microsoft.com/office/drawing/2014/chartex" xmlns:mc="http://schemas.openxmlformats.org/markup-compatibility/2006" xmlns:o="urn:schemas-microsoft-com:office:office" xmlns:r="http://schemas.openxmlformats.org/officeDocument/2006/relationships" xmlns:m="http://schemas.openxmlformats.org/officeDocument/2006/math" xmlns:v="urn:schemas-microsoft-com:vml" xmlns:wp14="http://schemas.microsoft.com/office/word/2010/wordprocessingDrawing" xmlns:wp="http://schemas.openxmlformats.org/drawingml/2006/wordprocessingDrawing" xmlns:w10="urn:schemas-microsoft-com:office:word" xmlns:w="http://schemas.openxmlformats.org/wordprocessingml/2006/main" xmlns:w14="http://schemas.microsoft.com/office/word/2010/wordml" xmlns:w15="http://schemas.microsoft.com/office/word/2012/wordml" xmlns:w16se="http://schemas.microsoft.com/office/word/2015/wordml/symex" xmlns:wpg="http://schemas.microsoft.com/office/word/2010/wordprocessingGroup" xmlns:wpi="http://schemas.microsoft.com/office/word/2010/wordprocessingInk" xmlns:wne="http://schemas.microsoft.com/office/word/2006/wordml" xmlns:wps="http://schemas.microsoft.com/office/word/2010/wordprocessingShape" mc:Ignorable="w14 w15 w16se wp14">
+<w:document xmlns:wpc="http://schemas.microsoft.com/office/word/2010/wordprocessingCanvas" xmlns:cx="http://schemas.microsoft.com/office/drawing/2014/chartex" xmlns:cx1="http://schemas.microsoft.com/office/drawing/2015/9/8/chartex" xmlns:cx2="http://schemas.microsoft.com/office/drawing/2015/10/21/chartex" xmlns:cx3="http://schemas.microsoft.com/office/drawing/2016/5/9/chartex" xmlns:cx4="http://schemas.microsoft.com/office/drawing/2016/5/10/chartex" xmlns:cx5="http://schemas.microsoft.com/office/drawing/2016/5/11/chartex" xmlns:cx6="http://schemas.microsoft.com/office/drawing/2016/5/12/chartex" xmlns:cx7="http://schemas.microsoft.com/office/drawing/2016/5/13/chartex" xmlns:cx8="http://schemas.microsoft.com/office/drawing/2016/5/14/chartex" xmlns:mc="http://schemas.openxmlformats.org/markup-compatibility/2006" xmlns:aink="http://schemas.microsoft.com/office/drawing/2016/ink" xmlns:am3d="http://schemas.microsoft.com/office/drawing/2017/model3d" xmlns:o="urn:schemas-microsoft-com:office:office" xmlns:r="http://schemas.openxmlformats.org/officeDocument/2006/relationships" xmlns:m="http://schemas.openxmlformats.org/officeDocument/2006/math" xmlns:v="urn:schemas-microsoft-com:vml" xmlns:wp14="http://schemas.microsoft.com/office/word/2010/wordprocessingDrawing" xmlns:wp="http://schemas.openxmlformats.org/drawingml/2006/wordprocessingDrawing" xmlns:w10="urn:schemas-microsoft-com:office:word" xmlns:w="http://schemas.openxmlformats.org/wordprocessingml/2006/main" xmlns:w14="http://schemas.microsoft.com/office/word/2010/wordml" xmlns:w15="http://schemas.microsoft.com/office/word/2012/wordml" xmlns:w16cid="http://schemas.microsoft.com/office/word/2016/wordml/cid" xmlns:w16se="http://schemas.microsoft.com/office/word/2015/wordml/symex" xmlns:wpg="http://schemas.microsoft.com/office/word/2010/wordprocessingGroup" xmlns:wpi="http://schemas.microsoft.com/office/word/2010/wordprocessingInk" xmlns:wne="http://schemas.microsoft.com/office/word/2006/wordml" xmlns:wps="http://schemas.microsoft.com/office/word/2010/wordprocessingShape" mc:Ignorable="w14 w15 w16se w16cid wp14">
   <w:body>
     <w:p>
       <w:r>
@@ -10,7 +10,7 @@
     <w:p/>
     <w:tbl>
       <w:tblPr>
-        <w:tblStyle w:val="TableGrid"/>
+        <w:tblStyle w:val="Tabelacomgrade"/>
         <w:tblW w:w="0" w:type="auto"/>
         <w:tblLook w:val="04A0" w:firstRow="1" w:lastRow="0" w:firstColumn="1" w:lastColumn="0" w:noHBand="0" w:noVBand="1"/>
       </w:tblPr>
@@ -363,7 +363,15 @@
           </w:tcPr>
           <w:p>
             <w:r>
-              <w:t xml:space="preserve">- Footer </w:t>
+              <w:t xml:space="preserve">- </w:t>
+            </w:r>
+            <w:proofErr w:type="spellStart"/>
+            <w:r>
+              <w:t>Footer</w:t>
+            </w:r>
+            <w:proofErr w:type="spellEnd"/>
+            <w:r>
+              <w:t xml:space="preserve"> </w:t>
             </w:r>
           </w:p>
         </w:tc>
@@ -384,6 +392,128 @@
           <w:p>
             <w:r>
               <w:t>**</w:t>
+            </w:r>
+          </w:p>
+        </w:tc>
+        <w:tc>
+          <w:tcPr>
+            <w:tcW w:w="2124" w:type="dxa"/>
+          </w:tcPr>
+          <w:p>
+            <w:r>
+              <w:t>sim</w:t>
+            </w:r>
+          </w:p>
+        </w:tc>
+      </w:tr>
+      <w:tr>
+        <w:tc>
+          <w:tcPr>
+            <w:tcW w:w="2123" w:type="dxa"/>
+          </w:tcPr>
+          <w:p>
+            <w:r>
+              <w:t>- Estrutura do corpo</w:t>
+            </w:r>
+          </w:p>
+        </w:tc>
+        <w:tc>
+          <w:tcPr>
+            <w:tcW w:w="2123" w:type="dxa"/>
+          </w:tcPr>
+          <w:p>
+            <w:r>
+              <w:t>3 horas</w:t>
+            </w:r>
+          </w:p>
+        </w:tc>
+        <w:tc>
+          <w:tcPr>
+            <w:tcW w:w="2124" w:type="dxa"/>
+          </w:tcPr>
+          <w:p>
+            <w:r>
+              <w:t>**</w:t>
+            </w:r>
+          </w:p>
+        </w:tc>
+        <w:tc>
+          <w:tcPr>
+            <w:tcW w:w="2124" w:type="dxa"/>
+          </w:tcPr>
+          <w:p>
+            <w:r>
+              <w:t>SIM</w:t>
+            </w:r>
+          </w:p>
+        </w:tc>
+      </w:tr>
+      <w:tr>
+        <w:tc>
+          <w:tcPr>
+            <w:tcW w:w="2123" w:type="dxa"/>
+          </w:tcPr>
+          <w:p>
+            <w:r>
+              <w:t xml:space="preserve">- Criação de animações </w:t>
+            </w:r>
+          </w:p>
+        </w:tc>
+        <w:tc>
+          <w:tcPr>
+            <w:tcW w:w="2123" w:type="dxa"/>
+          </w:tcPr>
+          <w:p>
+            <w:r>
+              <w:t>1 hora</w:t>
+            </w:r>
+          </w:p>
+        </w:tc>
+        <w:tc>
+          <w:tcPr>
+            <w:tcW w:w="2124" w:type="dxa"/>
+          </w:tcPr>
+          <w:p>
+            <w:r>
+              <w:t>**</w:t>
+            </w:r>
+          </w:p>
+        </w:tc>
+        <w:tc>
+          <w:tcPr>
+            <w:tcW w:w="2124" w:type="dxa"/>
+          </w:tcPr>
+          <w:p/>
+        </w:tc>
+      </w:tr>
+      <w:tr>
+        <w:tc>
+          <w:tcPr>
+            <w:tcW w:w="2123" w:type="dxa"/>
+          </w:tcPr>
+          <w:p>
+            <w:r>
+              <w:t>- Alimentação de conteúdo por WS</w:t>
+            </w:r>
+          </w:p>
+        </w:tc>
+        <w:tc>
+          <w:tcPr>
+            <w:tcW w:w="2123" w:type="dxa"/>
+          </w:tcPr>
+          <w:p>
+            <w:r>
+              <w:t>2 horas</w:t>
+            </w:r>
+          </w:p>
+        </w:tc>
+        <w:tc>
+          <w:tcPr>
+            <w:tcW w:w="2124" w:type="dxa"/>
+          </w:tcPr>
+          <w:p>
+            <w:r>
+              <w:t>***</w:t>
             </w:r>
           </w:p>
         </w:tc>
@@ -407,49 +537,7 @@
           </w:tcPr>
           <w:p>
             <w:r>
-              <w:t>- Estrutura do corpo</w:t>
-            </w:r>
-          </w:p>
-        </w:tc>
-        <w:tc>
-          <w:tcPr>
-            <w:tcW w:w="2123" w:type="dxa"/>
-          </w:tcPr>
-          <w:p>
-            <w:r>
-              <w:t>3 horas</w:t>
-            </w:r>
-          </w:p>
-        </w:tc>
-        <w:tc>
-          <w:tcPr>
-            <w:tcW w:w="2124" w:type="dxa"/>
-          </w:tcPr>
-          <w:p>
-            <w:r>
-              <w:t>**</w:t>
-            </w:r>
-          </w:p>
-        </w:tc>
-        <w:tc>
-          <w:tcPr>
-            <w:tcW w:w="2124" w:type="dxa"/>
-          </w:tcPr>
-          <w:p>
-            <w:r>
-              <w:t>SIM</w:t>
-            </w:r>
-          </w:p>
-        </w:tc>
-      </w:tr>
-      <w:tr>
-        <w:tc>
-          <w:tcPr>
-            <w:tcW w:w="2123" w:type="dxa"/>
-          </w:tcPr>
-          <w:p>
-            <w:r>
-              <w:t xml:space="preserve">- Criação de animações </w:t>
+              <w:t>- Refinamento de código</w:t>
             </w:r>
           </w:p>
         </w:tc>
@@ -469,7 +557,7 @@
           </w:tcPr>
           <w:p>
             <w:r>
-              <w:t>**</w:t>
+              <w:t>***</w:t>
             </w:r>
           </w:p>
         </w:tc>
@@ -487,27 +575,27 @@
           </w:tcPr>
           <w:p>
             <w:r>
-              <w:t>- Alimentação de conteúdo por WS</w:t>
-            </w:r>
-          </w:p>
-        </w:tc>
-        <w:tc>
-          <w:tcPr>
-            <w:tcW w:w="2123" w:type="dxa"/>
-          </w:tcPr>
-          <w:p>
-            <w:r>
-              <w:t>2 horas</w:t>
-            </w:r>
-          </w:p>
-        </w:tc>
-        <w:tc>
-          <w:tcPr>
-            <w:tcW w:w="2124" w:type="dxa"/>
-          </w:tcPr>
-          <w:p>
-            <w:r>
-              <w:t>***</w:t>
+              <w:t>- TDD</w:t>
+            </w:r>
+          </w:p>
+        </w:tc>
+        <w:tc>
+          <w:tcPr>
+            <w:tcW w:w="2123" w:type="dxa"/>
+          </w:tcPr>
+          <w:p>
+            <w:r>
+              <w:t>1 hora</w:t>
+            </w:r>
+          </w:p>
+        </w:tc>
+        <w:tc>
+          <w:tcPr>
+            <w:tcW w:w="2124" w:type="dxa"/>
+          </w:tcPr>
+          <w:p>
+            <w:r>
+              <w:t>****</w:t>
             </w:r>
           </w:p>
         </w:tc>
@@ -525,55 +613,17 @@
           </w:tcPr>
           <w:p>
             <w:r>
-              <w:t>- Refinamento de código</w:t>
-            </w:r>
-          </w:p>
-        </w:tc>
-        <w:tc>
-          <w:tcPr>
-            <w:tcW w:w="2123" w:type="dxa"/>
-          </w:tcPr>
-          <w:p>
-            <w:r>
-              <w:t>1 hora</w:t>
-            </w:r>
-          </w:p>
-        </w:tc>
-        <w:tc>
-          <w:tcPr>
-            <w:tcW w:w="2124" w:type="dxa"/>
-          </w:tcPr>
-          <w:p>
-            <w:r>
-              <w:t>***</w:t>
-            </w:r>
-          </w:p>
-        </w:tc>
-        <w:tc>
-          <w:tcPr>
-            <w:tcW w:w="2124" w:type="dxa"/>
-          </w:tcPr>
-          <w:p/>
-        </w:tc>
-      </w:tr>
-      <w:tr>
-        <w:tc>
-          <w:tcPr>
-            <w:tcW w:w="2123" w:type="dxa"/>
-          </w:tcPr>
-          <w:p>
-            <w:r>
-              <w:t>- TDD</w:t>
-            </w:r>
-          </w:p>
-        </w:tc>
-        <w:tc>
-          <w:tcPr>
-            <w:tcW w:w="2123" w:type="dxa"/>
-          </w:tcPr>
-          <w:p>
-            <w:r>
-              <w:t>1 hora</w:t>
+              <w:t>- Inserção de controle de dados por JS</w:t>
+            </w:r>
+          </w:p>
+        </w:tc>
+        <w:tc>
+          <w:tcPr>
+            <w:tcW w:w="2123" w:type="dxa"/>
+          </w:tcPr>
+          <w:p>
+            <w:r>
+              <w:t>4 horas</w:t>
             </w:r>
           </w:p>
         </w:tc>
@@ -591,33 +641,11 @@
           <w:tcPr>
             <w:tcW w:w="2124" w:type="dxa"/>
           </w:tcPr>
-          <w:p/>
-        </w:tc>
-      </w:tr>
-      <w:tr>
-        <w:tc>
-          <w:tcPr>
-            <w:tcW w:w="2123" w:type="dxa"/>
-          </w:tcPr>
-          <w:p/>
-        </w:tc>
-        <w:tc>
-          <w:tcPr>
-            <w:tcW w:w="2123" w:type="dxa"/>
-          </w:tcPr>
-          <w:p/>
-        </w:tc>
-        <w:tc>
-          <w:tcPr>
-            <w:tcW w:w="2124" w:type="dxa"/>
-          </w:tcPr>
-          <w:p/>
-        </w:tc>
-        <w:tc>
-          <w:tcPr>
-            <w:tcW w:w="2124" w:type="dxa"/>
-          </w:tcPr>
-          <w:p/>
+          <w:p>
+            <w:r>
+              <w:t>sim</w:t>
+            </w:r>
+          </w:p>
         </w:tc>
       </w:tr>
       <w:tr>
@@ -659,7 +687,7 @@
 </file>
 
 <file path=word/styles.xml><?xml version="1.0" encoding="utf-8"?>
-<w:styles xmlns:mc="http://schemas.openxmlformats.org/markup-compatibility/2006" xmlns:r="http://schemas.openxmlformats.org/officeDocument/2006/relationships" xmlns:w="http://schemas.openxmlformats.org/wordprocessingml/2006/main" xmlns:w14="http://schemas.microsoft.com/office/word/2010/wordml" xmlns:w15="http://schemas.microsoft.com/office/word/2012/wordml" xmlns:w16se="http://schemas.microsoft.com/office/word/2015/wordml/symex" mc:Ignorable="w14 w15 w16se">
+<w:styles xmlns:mc="http://schemas.openxmlformats.org/markup-compatibility/2006" xmlns:r="http://schemas.openxmlformats.org/officeDocument/2006/relationships" xmlns:w="http://schemas.openxmlformats.org/wordprocessingml/2006/main" xmlns:w14="http://schemas.microsoft.com/office/word/2010/wordml" xmlns:w15="http://schemas.microsoft.com/office/word/2012/wordml" xmlns:w16cid="http://schemas.microsoft.com/office/word/2016/wordml/cid" xmlns:w16se="http://schemas.microsoft.com/office/word/2015/wordml/symex" mc:Ignorable="w14 w15 w16se w16cid">
   <w:docDefaults>
     <w:rPrDefault>
       <w:rPr>
@@ -675,7 +703,7 @@
       </w:pPr>
     </w:pPrDefault>
   </w:docDefaults>
-  <w:latentStyles w:defLockedState="0" w:defUIPriority="99" w:defSemiHidden="0" w:defUnhideWhenUsed="0" w:defQFormat="0" w:count="371">
+  <w:latentStyles w:defLockedState="0" w:defUIPriority="99" w:defSemiHidden="0" w:defUnhideWhenUsed="0" w:defQFormat="0" w:count="375">
     <w:lsdException w:name="Normal" w:uiPriority="0" w:qFormat="1"/>
     <w:lsdException w:name="heading 1" w:uiPriority="9" w:qFormat="1"/>
     <w:lsdException w:name="heading 2" w:semiHidden="1" w:uiPriority="9" w:unhideWhenUsed="1" w:qFormat="1"/>
@@ -781,7 +809,6 @@
     <w:lsdException w:name="HTML Sample" w:semiHidden="1" w:unhideWhenUsed="1"/>
     <w:lsdException w:name="HTML Typewriter" w:semiHidden="1" w:unhideWhenUsed="1"/>
     <w:lsdException w:name="HTML Variable" w:semiHidden="1" w:unhideWhenUsed="1"/>
-    <w:lsdException w:name="Normal Table" w:semiHidden="1" w:unhideWhenUsed="1"/>
     <w:lsdException w:name="annotation subject" w:semiHidden="1" w:unhideWhenUsed="1"/>
     <w:lsdException w:name="No List" w:semiHidden="1" w:unhideWhenUsed="1"/>
     <w:lsdException w:name="Outline List 1" w:semiHidden="1" w:unhideWhenUsed="1"/>
@@ -825,10 +852,8 @@
     <w:lsdException w:name="Table Elegant" w:semiHidden="1" w:unhideWhenUsed="1"/>
     <w:lsdException w:name="Table Professional" w:semiHidden="1" w:unhideWhenUsed="1"/>
     <w:lsdException w:name="Table Subtle 1" w:semiHidden="1" w:unhideWhenUsed="1"/>
-    <w:lsdException w:name="Table Subtle 2" w:semiHidden="1" w:unhideWhenUsed="1"/>
     <w:lsdException w:name="Table Web 1" w:semiHidden="1" w:unhideWhenUsed="1"/>
     <w:lsdException w:name="Table Web 2" w:semiHidden="1" w:unhideWhenUsed="1"/>
-    <w:lsdException w:name="Table Web 3" w:semiHidden="1" w:unhideWhenUsed="1"/>
     <w:lsdException w:name="Balloon Text" w:semiHidden="1" w:unhideWhenUsed="1"/>
     <w:lsdException w:name="Table Grid" w:uiPriority="39"/>
     <w:lsdException w:name="Table Theme" w:semiHidden="1" w:unhideWhenUsed="1"/>
@@ -1047,18 +1072,22 @@
     <w:lsdException w:name="List Table 5 Dark Accent 6" w:uiPriority="50"/>
     <w:lsdException w:name="List Table 6 Colorful Accent 6" w:uiPriority="51"/>
     <w:lsdException w:name="List Table 7 Colorful Accent 6" w:uiPriority="52"/>
+    <w:lsdException w:name="Mention" w:semiHidden="1" w:unhideWhenUsed="1"/>
+    <w:lsdException w:name="Smart Hyperlink" w:semiHidden="1" w:unhideWhenUsed="1"/>
+    <w:lsdException w:name="Hashtag" w:semiHidden="1" w:unhideWhenUsed="1"/>
+    <w:lsdException w:name="Unresolved Mention" w:semiHidden="1" w:unhideWhenUsed="1"/>
   </w:latentStyles>
   <w:style w:type="paragraph" w:default="1" w:styleId="Normal">
     <w:name w:val="Normal"/>
     <w:qFormat/>
   </w:style>
-  <w:style w:type="character" w:default="1" w:styleId="DefaultParagraphFont">
+  <w:style w:type="character" w:default="1" w:styleId="Fontepargpadro">
     <w:name w:val="Default Paragraph Font"/>
     <w:uiPriority w:val="1"/>
     <w:semiHidden/>
     <w:unhideWhenUsed/>
   </w:style>
-  <w:style w:type="table" w:default="1" w:styleId="TableNormal">
+  <w:style w:type="table" w:default="1" w:styleId="Tabelanormal">
     <w:name w:val="Normal Table"/>
     <w:uiPriority w:val="99"/>
     <w:semiHidden/>
@@ -1073,15 +1102,15 @@
       </w:tblCellMar>
     </w:tblPr>
   </w:style>
-  <w:style w:type="numbering" w:default="1" w:styleId="NoList">
+  <w:style w:type="numbering" w:default="1" w:styleId="Semlista">
     <w:name w:val="No List"/>
     <w:uiPriority w:val="99"/>
     <w:semiHidden/>
     <w:unhideWhenUsed/>
   </w:style>
-  <w:style w:type="table" w:styleId="TableGrid">
+  <w:style w:type="table" w:styleId="Tabelacomgrade">
     <w:name w:val="Table Grid"/>
-    <w:basedOn w:val="TableNormal"/>
+    <w:basedOn w:val="Tabelanormal"/>
     <w:uiPriority w:val="39"/>
     <w:rsid w:val="001A4DAF"/>
     <w:pPr>
@@ -1098,7 +1127,7 @@
       </w:tblBorders>
     </w:tblPr>
   </w:style>
-  <w:style w:type="paragraph" w:styleId="ListParagraph">
+  <w:style w:type="paragraph" w:styleId="PargrafodaLista">
     <w:name w:val="List Paragraph"/>
     <w:basedOn w:val="Normal"/>
     <w:uiPriority w:val="34"/>
@@ -1378,7 +1407,7 @@
 </file>
 
 <file path=customXml/itemProps1.xml><?xml version="1.0" encoding="utf-8"?>
-<ds:datastoreItem xmlns:ds="http://schemas.openxmlformats.org/officeDocument/2006/customXml" ds:itemID="{421F9499-9232-429E-9C92-10709866F74C}">
+<ds:datastoreItem xmlns:ds="http://schemas.openxmlformats.org/officeDocument/2006/customXml" ds:itemID="{CEDA0FF9-DEA8-438F-9BE1-0DAD8A09608B}">
   <ds:schemaRefs>
     <ds:schemaRef ds:uri="http://schemas.openxmlformats.org/officeDocument/2006/bibliography"/>
   </ds:schemaRefs>

</xml_diff>

<commit_message>
Automatização de código , comentarios e refinamento de código
</commit_message>
<xml_diff>
--- a/fonte/workflow.docx
+++ b/fonte/workflow.docx
@@ -24,8 +24,18 @@
         <w:tc>
           <w:tcPr>
             <w:tcW w:w="2123" w:type="dxa"/>
-          </w:tcPr>
-          <w:p>
+            <w:tcBorders>
+              <w:top w:val="single" w:sz="4" w:space="0" w:color="auto"/>
+              <w:left w:val="single" w:sz="4" w:space="0" w:color="auto"/>
+              <w:bottom w:val="single" w:sz="4" w:space="0" w:color="auto"/>
+              <w:right w:val="single" w:sz="4" w:space="0" w:color="auto"/>
+            </w:tcBorders>
+            <w:hideMark/>
+          </w:tcPr>
+          <w:p>
+            <w:pPr>
+              <w:spacing w:line="240" w:lineRule="auto"/>
+            </w:pPr>
             <w:r>
               <w:t>Tarefa</w:t>
             </w:r>
@@ -34,8 +44,18 @@
         <w:tc>
           <w:tcPr>
             <w:tcW w:w="2123" w:type="dxa"/>
-          </w:tcPr>
-          <w:p>
+            <w:tcBorders>
+              <w:top w:val="single" w:sz="4" w:space="0" w:color="auto"/>
+              <w:left w:val="single" w:sz="4" w:space="0" w:color="auto"/>
+              <w:bottom w:val="single" w:sz="4" w:space="0" w:color="auto"/>
+              <w:right w:val="single" w:sz="4" w:space="0" w:color="auto"/>
+            </w:tcBorders>
+            <w:hideMark/>
+          </w:tcPr>
+          <w:p>
+            <w:pPr>
+              <w:spacing w:line="240" w:lineRule="auto"/>
+            </w:pPr>
             <w:r>
               <w:t>Tempo Estimado</w:t>
             </w:r>
@@ -44,8 +64,18 @@
         <w:tc>
           <w:tcPr>
             <w:tcW w:w="2124" w:type="dxa"/>
-          </w:tcPr>
-          <w:p>
+            <w:tcBorders>
+              <w:top w:val="single" w:sz="4" w:space="0" w:color="auto"/>
+              <w:left w:val="single" w:sz="4" w:space="0" w:color="auto"/>
+              <w:bottom w:val="single" w:sz="4" w:space="0" w:color="auto"/>
+              <w:right w:val="single" w:sz="4" w:space="0" w:color="auto"/>
+            </w:tcBorders>
+            <w:hideMark/>
+          </w:tcPr>
+          <w:p>
+            <w:pPr>
+              <w:spacing w:line="240" w:lineRule="auto"/>
+            </w:pPr>
             <w:r>
               <w:t>Dificuldade</w:t>
             </w:r>
@@ -54,8 +84,18 @@
         <w:tc>
           <w:tcPr>
             <w:tcW w:w="2124" w:type="dxa"/>
-          </w:tcPr>
-          <w:p>
+            <w:tcBorders>
+              <w:top w:val="single" w:sz="4" w:space="0" w:color="auto"/>
+              <w:left w:val="single" w:sz="4" w:space="0" w:color="auto"/>
+              <w:bottom w:val="single" w:sz="4" w:space="0" w:color="auto"/>
+              <w:right w:val="single" w:sz="4" w:space="0" w:color="auto"/>
+            </w:tcBorders>
+            <w:hideMark/>
+          </w:tcPr>
+          <w:p>
+            <w:pPr>
+              <w:spacing w:line="240" w:lineRule="auto"/>
+            </w:pPr>
             <w:r>
               <w:t>Conclusão</w:t>
             </w:r>
@@ -66,8 +106,18 @@
         <w:tc>
           <w:tcPr>
             <w:tcW w:w="2123" w:type="dxa"/>
-          </w:tcPr>
-          <w:p>
+            <w:tcBorders>
+              <w:top w:val="single" w:sz="4" w:space="0" w:color="auto"/>
+              <w:left w:val="single" w:sz="4" w:space="0" w:color="auto"/>
+              <w:bottom w:val="single" w:sz="4" w:space="0" w:color="auto"/>
+              <w:right w:val="single" w:sz="4" w:space="0" w:color="auto"/>
+            </w:tcBorders>
+            <w:hideMark/>
+          </w:tcPr>
+          <w:p>
+            <w:pPr>
+              <w:spacing w:line="240" w:lineRule="auto"/>
+            </w:pPr>
             <w:r>
               <w:t xml:space="preserve">- Criação de repositório </w:t>
             </w:r>
@@ -76,8 +126,18 @@
         <w:tc>
           <w:tcPr>
             <w:tcW w:w="2123" w:type="dxa"/>
-          </w:tcPr>
-          <w:p>
+            <w:tcBorders>
+              <w:top w:val="single" w:sz="4" w:space="0" w:color="auto"/>
+              <w:left w:val="single" w:sz="4" w:space="0" w:color="auto"/>
+              <w:bottom w:val="single" w:sz="4" w:space="0" w:color="auto"/>
+              <w:right w:val="single" w:sz="4" w:space="0" w:color="auto"/>
+            </w:tcBorders>
+            <w:hideMark/>
+          </w:tcPr>
+          <w:p>
+            <w:pPr>
+              <w:spacing w:line="240" w:lineRule="auto"/>
+            </w:pPr>
             <w:r>
               <w:t>30min</w:t>
             </w:r>
@@ -86,8 +146,18 @@
         <w:tc>
           <w:tcPr>
             <w:tcW w:w="2124" w:type="dxa"/>
-          </w:tcPr>
-          <w:p>
+            <w:tcBorders>
+              <w:top w:val="single" w:sz="4" w:space="0" w:color="auto"/>
+              <w:left w:val="single" w:sz="4" w:space="0" w:color="auto"/>
+              <w:bottom w:val="single" w:sz="4" w:space="0" w:color="auto"/>
+              <w:right w:val="single" w:sz="4" w:space="0" w:color="auto"/>
+            </w:tcBorders>
+            <w:hideMark/>
+          </w:tcPr>
+          <w:p>
+            <w:pPr>
+              <w:spacing w:line="240" w:lineRule="auto"/>
+            </w:pPr>
             <w:r>
               <w:t>*</w:t>
             </w:r>
@@ -96,8 +166,18 @@
         <w:tc>
           <w:tcPr>
             <w:tcW w:w="2124" w:type="dxa"/>
-          </w:tcPr>
-          <w:p>
+            <w:tcBorders>
+              <w:top w:val="single" w:sz="4" w:space="0" w:color="auto"/>
+              <w:left w:val="single" w:sz="4" w:space="0" w:color="auto"/>
+              <w:bottom w:val="single" w:sz="4" w:space="0" w:color="auto"/>
+              <w:right w:val="single" w:sz="4" w:space="0" w:color="auto"/>
+            </w:tcBorders>
+            <w:hideMark/>
+          </w:tcPr>
+          <w:p>
+            <w:pPr>
+              <w:spacing w:line="240" w:lineRule="auto"/>
+            </w:pPr>
             <w:r>
               <w:t>Sim</w:t>
             </w:r>
@@ -108,8 +188,18 @@
         <w:tc>
           <w:tcPr>
             <w:tcW w:w="2123" w:type="dxa"/>
-          </w:tcPr>
-          <w:p>
+            <w:tcBorders>
+              <w:top w:val="single" w:sz="4" w:space="0" w:color="auto"/>
+              <w:left w:val="single" w:sz="4" w:space="0" w:color="auto"/>
+              <w:bottom w:val="single" w:sz="4" w:space="0" w:color="auto"/>
+              <w:right w:val="single" w:sz="4" w:space="0" w:color="auto"/>
+            </w:tcBorders>
+            <w:hideMark/>
+          </w:tcPr>
+          <w:p>
+            <w:pPr>
+              <w:spacing w:line="240" w:lineRule="auto"/>
+            </w:pPr>
             <w:r>
               <w:t xml:space="preserve">- Organização das pastas </w:t>
             </w:r>
@@ -118,8 +208,18 @@
         <w:tc>
           <w:tcPr>
             <w:tcW w:w="2123" w:type="dxa"/>
-          </w:tcPr>
-          <w:p>
+            <w:tcBorders>
+              <w:top w:val="single" w:sz="4" w:space="0" w:color="auto"/>
+              <w:left w:val="single" w:sz="4" w:space="0" w:color="auto"/>
+              <w:bottom w:val="single" w:sz="4" w:space="0" w:color="auto"/>
+              <w:right w:val="single" w:sz="4" w:space="0" w:color="auto"/>
+            </w:tcBorders>
+            <w:hideMark/>
+          </w:tcPr>
+          <w:p>
+            <w:pPr>
+              <w:spacing w:line="240" w:lineRule="auto"/>
+            </w:pPr>
             <w:r>
               <w:t>10min</w:t>
             </w:r>
@@ -128,8 +228,18 @@
         <w:tc>
           <w:tcPr>
             <w:tcW w:w="2124" w:type="dxa"/>
-          </w:tcPr>
-          <w:p>
+            <w:tcBorders>
+              <w:top w:val="single" w:sz="4" w:space="0" w:color="auto"/>
+              <w:left w:val="single" w:sz="4" w:space="0" w:color="auto"/>
+              <w:bottom w:val="single" w:sz="4" w:space="0" w:color="auto"/>
+              <w:right w:val="single" w:sz="4" w:space="0" w:color="auto"/>
+            </w:tcBorders>
+            <w:hideMark/>
+          </w:tcPr>
+          <w:p>
+            <w:pPr>
+              <w:spacing w:line="240" w:lineRule="auto"/>
+            </w:pPr>
             <w:r>
               <w:t>*</w:t>
             </w:r>
@@ -138,8 +248,18 @@
         <w:tc>
           <w:tcPr>
             <w:tcW w:w="2124" w:type="dxa"/>
-          </w:tcPr>
-          <w:p>
+            <w:tcBorders>
+              <w:top w:val="single" w:sz="4" w:space="0" w:color="auto"/>
+              <w:left w:val="single" w:sz="4" w:space="0" w:color="auto"/>
+              <w:bottom w:val="single" w:sz="4" w:space="0" w:color="auto"/>
+              <w:right w:val="single" w:sz="4" w:space="0" w:color="auto"/>
+            </w:tcBorders>
+            <w:hideMark/>
+          </w:tcPr>
+          <w:p>
+            <w:pPr>
+              <w:spacing w:line="240" w:lineRule="auto"/>
+            </w:pPr>
             <w:r>
               <w:t>Sim</w:t>
             </w:r>
@@ -150,8 +270,18 @@
         <w:tc>
           <w:tcPr>
             <w:tcW w:w="2123" w:type="dxa"/>
-          </w:tcPr>
-          <w:p>
+            <w:tcBorders>
+              <w:top w:val="single" w:sz="4" w:space="0" w:color="auto"/>
+              <w:left w:val="single" w:sz="4" w:space="0" w:color="auto"/>
+              <w:bottom w:val="single" w:sz="4" w:space="0" w:color="auto"/>
+              <w:right w:val="single" w:sz="4" w:space="0" w:color="auto"/>
+            </w:tcBorders>
+            <w:hideMark/>
+          </w:tcPr>
+          <w:p>
+            <w:pPr>
+              <w:spacing w:line="240" w:lineRule="auto"/>
+            </w:pPr>
             <w:r>
               <w:t>- Criação das folhas de estilos</w:t>
             </w:r>
@@ -160,8 +290,18 @@
         <w:tc>
           <w:tcPr>
             <w:tcW w:w="2123" w:type="dxa"/>
-          </w:tcPr>
-          <w:p>
+            <w:tcBorders>
+              <w:top w:val="single" w:sz="4" w:space="0" w:color="auto"/>
+              <w:left w:val="single" w:sz="4" w:space="0" w:color="auto"/>
+              <w:bottom w:val="single" w:sz="4" w:space="0" w:color="auto"/>
+              <w:right w:val="single" w:sz="4" w:space="0" w:color="auto"/>
+            </w:tcBorders>
+            <w:hideMark/>
+          </w:tcPr>
+          <w:p>
+            <w:pPr>
+              <w:spacing w:line="240" w:lineRule="auto"/>
+            </w:pPr>
             <w:r>
               <w:t>5min</w:t>
             </w:r>
@@ -170,8 +310,18 @@
         <w:tc>
           <w:tcPr>
             <w:tcW w:w="2124" w:type="dxa"/>
-          </w:tcPr>
-          <w:p>
+            <w:tcBorders>
+              <w:top w:val="single" w:sz="4" w:space="0" w:color="auto"/>
+              <w:left w:val="single" w:sz="4" w:space="0" w:color="auto"/>
+              <w:bottom w:val="single" w:sz="4" w:space="0" w:color="auto"/>
+              <w:right w:val="single" w:sz="4" w:space="0" w:color="auto"/>
+            </w:tcBorders>
+            <w:hideMark/>
+          </w:tcPr>
+          <w:p>
+            <w:pPr>
+              <w:spacing w:line="240" w:lineRule="auto"/>
+            </w:pPr>
             <w:r>
               <w:t>*</w:t>
             </w:r>
@@ -180,8 +330,18 @@
         <w:tc>
           <w:tcPr>
             <w:tcW w:w="2124" w:type="dxa"/>
-          </w:tcPr>
-          <w:p>
+            <w:tcBorders>
+              <w:top w:val="single" w:sz="4" w:space="0" w:color="auto"/>
+              <w:left w:val="single" w:sz="4" w:space="0" w:color="auto"/>
+              <w:bottom w:val="single" w:sz="4" w:space="0" w:color="auto"/>
+              <w:right w:val="single" w:sz="4" w:space="0" w:color="auto"/>
+            </w:tcBorders>
+            <w:hideMark/>
+          </w:tcPr>
+          <w:p>
+            <w:pPr>
+              <w:spacing w:line="240" w:lineRule="auto"/>
+            </w:pPr>
             <w:r>
               <w:t>Sim</w:t>
             </w:r>
@@ -192,8 +352,18 @@
         <w:tc>
           <w:tcPr>
             <w:tcW w:w="2123" w:type="dxa"/>
-          </w:tcPr>
-          <w:p>
+            <w:tcBorders>
+              <w:top w:val="single" w:sz="4" w:space="0" w:color="auto"/>
+              <w:left w:val="single" w:sz="4" w:space="0" w:color="auto"/>
+              <w:bottom w:val="single" w:sz="4" w:space="0" w:color="auto"/>
+              <w:right w:val="single" w:sz="4" w:space="0" w:color="auto"/>
+            </w:tcBorders>
+            <w:hideMark/>
+          </w:tcPr>
+          <w:p>
+            <w:pPr>
+              <w:spacing w:line="240" w:lineRule="auto"/>
+            </w:pPr>
             <w:r>
               <w:t>- Identificação das fontes de utilização</w:t>
             </w:r>
@@ -202,8 +372,18 @@
         <w:tc>
           <w:tcPr>
             <w:tcW w:w="2123" w:type="dxa"/>
-          </w:tcPr>
-          <w:p>
+            <w:tcBorders>
+              <w:top w:val="single" w:sz="4" w:space="0" w:color="auto"/>
+              <w:left w:val="single" w:sz="4" w:space="0" w:color="auto"/>
+              <w:bottom w:val="single" w:sz="4" w:space="0" w:color="auto"/>
+              <w:right w:val="single" w:sz="4" w:space="0" w:color="auto"/>
+            </w:tcBorders>
+            <w:hideMark/>
+          </w:tcPr>
+          <w:p>
+            <w:pPr>
+              <w:spacing w:line="240" w:lineRule="auto"/>
+            </w:pPr>
             <w:r>
               <w:t>10min</w:t>
             </w:r>
@@ -212,8 +392,18 @@
         <w:tc>
           <w:tcPr>
             <w:tcW w:w="2124" w:type="dxa"/>
-          </w:tcPr>
-          <w:p>
+            <w:tcBorders>
+              <w:top w:val="single" w:sz="4" w:space="0" w:color="auto"/>
+              <w:left w:val="single" w:sz="4" w:space="0" w:color="auto"/>
+              <w:bottom w:val="single" w:sz="4" w:space="0" w:color="auto"/>
+              <w:right w:val="single" w:sz="4" w:space="0" w:color="auto"/>
+            </w:tcBorders>
+            <w:hideMark/>
+          </w:tcPr>
+          <w:p>
+            <w:pPr>
+              <w:spacing w:line="240" w:lineRule="auto"/>
+            </w:pPr>
             <w:r>
               <w:t xml:space="preserve">* </w:t>
             </w:r>
@@ -222,8 +412,18 @@
         <w:tc>
           <w:tcPr>
             <w:tcW w:w="2124" w:type="dxa"/>
-          </w:tcPr>
-          <w:p>
+            <w:tcBorders>
+              <w:top w:val="single" w:sz="4" w:space="0" w:color="auto"/>
+              <w:left w:val="single" w:sz="4" w:space="0" w:color="auto"/>
+              <w:bottom w:val="single" w:sz="4" w:space="0" w:color="auto"/>
+              <w:right w:val="single" w:sz="4" w:space="0" w:color="auto"/>
+            </w:tcBorders>
+            <w:hideMark/>
+          </w:tcPr>
+          <w:p>
+            <w:pPr>
+              <w:spacing w:line="240" w:lineRule="auto"/>
+            </w:pPr>
             <w:r>
               <w:t>Sim</w:t>
             </w:r>
@@ -234,8 +434,18 @@
         <w:tc>
           <w:tcPr>
             <w:tcW w:w="2123" w:type="dxa"/>
-          </w:tcPr>
-          <w:p>
+            <w:tcBorders>
+              <w:top w:val="single" w:sz="4" w:space="0" w:color="auto"/>
+              <w:left w:val="single" w:sz="4" w:space="0" w:color="auto"/>
+              <w:bottom w:val="single" w:sz="4" w:space="0" w:color="auto"/>
+              <w:right w:val="single" w:sz="4" w:space="0" w:color="auto"/>
+            </w:tcBorders>
+            <w:hideMark/>
+          </w:tcPr>
+          <w:p>
+            <w:pPr>
+              <w:spacing w:line="240" w:lineRule="auto"/>
+            </w:pPr>
             <w:r>
               <w:t>- Download das bibliotecas que serão utilizadas</w:t>
             </w:r>
@@ -244,8 +454,18 @@
         <w:tc>
           <w:tcPr>
             <w:tcW w:w="2123" w:type="dxa"/>
-          </w:tcPr>
-          <w:p>
+            <w:tcBorders>
+              <w:top w:val="single" w:sz="4" w:space="0" w:color="auto"/>
+              <w:left w:val="single" w:sz="4" w:space="0" w:color="auto"/>
+              <w:bottom w:val="single" w:sz="4" w:space="0" w:color="auto"/>
+              <w:right w:val="single" w:sz="4" w:space="0" w:color="auto"/>
+            </w:tcBorders>
+            <w:hideMark/>
+          </w:tcPr>
+          <w:p>
+            <w:pPr>
+              <w:spacing w:line="240" w:lineRule="auto"/>
+            </w:pPr>
             <w:r>
               <w:t>10min</w:t>
             </w:r>
@@ -254,8 +474,18 @@
         <w:tc>
           <w:tcPr>
             <w:tcW w:w="2124" w:type="dxa"/>
-          </w:tcPr>
-          <w:p>
+            <w:tcBorders>
+              <w:top w:val="single" w:sz="4" w:space="0" w:color="auto"/>
+              <w:left w:val="single" w:sz="4" w:space="0" w:color="auto"/>
+              <w:bottom w:val="single" w:sz="4" w:space="0" w:color="auto"/>
+              <w:right w:val="single" w:sz="4" w:space="0" w:color="auto"/>
+            </w:tcBorders>
+            <w:hideMark/>
+          </w:tcPr>
+          <w:p>
+            <w:pPr>
+              <w:spacing w:line="240" w:lineRule="auto"/>
+            </w:pPr>
             <w:r>
               <w:t>*</w:t>
             </w:r>
@@ -264,8 +494,18 @@
         <w:tc>
           <w:tcPr>
             <w:tcW w:w="2124" w:type="dxa"/>
-          </w:tcPr>
-          <w:p>
+            <w:tcBorders>
+              <w:top w:val="single" w:sz="4" w:space="0" w:color="auto"/>
+              <w:left w:val="single" w:sz="4" w:space="0" w:color="auto"/>
+              <w:bottom w:val="single" w:sz="4" w:space="0" w:color="auto"/>
+              <w:right w:val="single" w:sz="4" w:space="0" w:color="auto"/>
+            </w:tcBorders>
+            <w:hideMark/>
+          </w:tcPr>
+          <w:p>
+            <w:pPr>
+              <w:spacing w:line="240" w:lineRule="auto"/>
+            </w:pPr>
             <w:r>
               <w:t>Sim</w:t>
             </w:r>
@@ -276,8 +516,18 @@
         <w:tc>
           <w:tcPr>
             <w:tcW w:w="2123" w:type="dxa"/>
-          </w:tcPr>
-          <w:p>
+            <w:tcBorders>
+              <w:top w:val="single" w:sz="4" w:space="0" w:color="auto"/>
+              <w:left w:val="single" w:sz="4" w:space="0" w:color="auto"/>
+              <w:bottom w:val="single" w:sz="4" w:space="0" w:color="auto"/>
+              <w:right w:val="single" w:sz="4" w:space="0" w:color="auto"/>
+            </w:tcBorders>
+            <w:hideMark/>
+          </w:tcPr>
+          <w:p>
+            <w:pPr>
+              <w:spacing w:line="240" w:lineRule="auto"/>
+            </w:pPr>
             <w:r>
               <w:t>- Download das imagens que serão utilizadas</w:t>
             </w:r>
@@ -286,8 +536,18 @@
         <w:tc>
           <w:tcPr>
             <w:tcW w:w="2123" w:type="dxa"/>
-          </w:tcPr>
-          <w:p>
+            <w:tcBorders>
+              <w:top w:val="single" w:sz="4" w:space="0" w:color="auto"/>
+              <w:left w:val="single" w:sz="4" w:space="0" w:color="auto"/>
+              <w:bottom w:val="single" w:sz="4" w:space="0" w:color="auto"/>
+              <w:right w:val="single" w:sz="4" w:space="0" w:color="auto"/>
+            </w:tcBorders>
+            <w:hideMark/>
+          </w:tcPr>
+          <w:p>
+            <w:pPr>
+              <w:spacing w:line="240" w:lineRule="auto"/>
+            </w:pPr>
             <w:r>
               <w:t>30 min</w:t>
             </w:r>
@@ -296,8 +556,18 @@
         <w:tc>
           <w:tcPr>
             <w:tcW w:w="2124" w:type="dxa"/>
-          </w:tcPr>
-          <w:p>
+            <w:tcBorders>
+              <w:top w:val="single" w:sz="4" w:space="0" w:color="auto"/>
+              <w:left w:val="single" w:sz="4" w:space="0" w:color="auto"/>
+              <w:bottom w:val="single" w:sz="4" w:space="0" w:color="auto"/>
+              <w:right w:val="single" w:sz="4" w:space="0" w:color="auto"/>
+            </w:tcBorders>
+            <w:hideMark/>
+          </w:tcPr>
+          <w:p>
+            <w:pPr>
+              <w:spacing w:line="240" w:lineRule="auto"/>
+            </w:pPr>
             <w:r>
               <w:t>*</w:t>
             </w:r>
@@ -306,8 +576,18 @@
         <w:tc>
           <w:tcPr>
             <w:tcW w:w="2124" w:type="dxa"/>
-          </w:tcPr>
-          <w:p>
+            <w:tcBorders>
+              <w:top w:val="single" w:sz="4" w:space="0" w:color="auto"/>
+              <w:left w:val="single" w:sz="4" w:space="0" w:color="auto"/>
+              <w:bottom w:val="single" w:sz="4" w:space="0" w:color="auto"/>
+              <w:right w:val="single" w:sz="4" w:space="0" w:color="auto"/>
+            </w:tcBorders>
+            <w:hideMark/>
+          </w:tcPr>
+          <w:p>
+            <w:pPr>
+              <w:spacing w:line="240" w:lineRule="auto"/>
+            </w:pPr>
             <w:r>
               <w:t>sim</w:t>
             </w:r>
@@ -318,8 +598,18 @@
         <w:tc>
           <w:tcPr>
             <w:tcW w:w="2123" w:type="dxa"/>
-          </w:tcPr>
-          <w:p>
+            <w:tcBorders>
+              <w:top w:val="single" w:sz="4" w:space="0" w:color="auto"/>
+              <w:left w:val="single" w:sz="4" w:space="0" w:color="auto"/>
+              <w:bottom w:val="single" w:sz="4" w:space="0" w:color="auto"/>
+              <w:right w:val="single" w:sz="4" w:space="0" w:color="auto"/>
+            </w:tcBorders>
+            <w:hideMark/>
+          </w:tcPr>
+          <w:p>
+            <w:pPr>
+              <w:spacing w:line="240" w:lineRule="auto"/>
+            </w:pPr>
             <w:r>
               <w:t>- Header</w:t>
             </w:r>
@@ -328,8 +618,18 @@
         <w:tc>
           <w:tcPr>
             <w:tcW w:w="2123" w:type="dxa"/>
-          </w:tcPr>
-          <w:p>
+            <w:tcBorders>
+              <w:top w:val="single" w:sz="4" w:space="0" w:color="auto"/>
+              <w:left w:val="single" w:sz="4" w:space="0" w:color="auto"/>
+              <w:bottom w:val="single" w:sz="4" w:space="0" w:color="auto"/>
+              <w:right w:val="single" w:sz="4" w:space="0" w:color="auto"/>
+            </w:tcBorders>
+            <w:hideMark/>
+          </w:tcPr>
+          <w:p>
+            <w:pPr>
+              <w:spacing w:line="240" w:lineRule="auto"/>
+            </w:pPr>
             <w:r>
               <w:t>2 horas</w:t>
             </w:r>
@@ -338,8 +638,18 @@
         <w:tc>
           <w:tcPr>
             <w:tcW w:w="2124" w:type="dxa"/>
-          </w:tcPr>
-          <w:p>
+            <w:tcBorders>
+              <w:top w:val="single" w:sz="4" w:space="0" w:color="auto"/>
+              <w:left w:val="single" w:sz="4" w:space="0" w:color="auto"/>
+              <w:bottom w:val="single" w:sz="4" w:space="0" w:color="auto"/>
+              <w:right w:val="single" w:sz="4" w:space="0" w:color="auto"/>
+            </w:tcBorders>
+            <w:hideMark/>
+          </w:tcPr>
+          <w:p>
+            <w:pPr>
+              <w:spacing w:line="240" w:lineRule="auto"/>
+            </w:pPr>
             <w:r>
               <w:t>**</w:t>
             </w:r>
@@ -348,8 +658,18 @@
         <w:tc>
           <w:tcPr>
             <w:tcW w:w="2124" w:type="dxa"/>
-          </w:tcPr>
-          <w:p>
+            <w:tcBorders>
+              <w:top w:val="single" w:sz="4" w:space="0" w:color="auto"/>
+              <w:left w:val="single" w:sz="4" w:space="0" w:color="auto"/>
+              <w:bottom w:val="single" w:sz="4" w:space="0" w:color="auto"/>
+              <w:right w:val="single" w:sz="4" w:space="0" w:color="auto"/>
+            </w:tcBorders>
+            <w:hideMark/>
+          </w:tcPr>
+          <w:p>
+            <w:pPr>
+              <w:spacing w:line="240" w:lineRule="auto"/>
+            </w:pPr>
             <w:r>
               <w:t>SIM</w:t>
             </w:r>
@@ -360,8 +680,18 @@
         <w:tc>
           <w:tcPr>
             <w:tcW w:w="2123" w:type="dxa"/>
-          </w:tcPr>
-          <w:p>
+            <w:tcBorders>
+              <w:top w:val="single" w:sz="4" w:space="0" w:color="auto"/>
+              <w:left w:val="single" w:sz="4" w:space="0" w:color="auto"/>
+              <w:bottom w:val="single" w:sz="4" w:space="0" w:color="auto"/>
+              <w:right w:val="single" w:sz="4" w:space="0" w:color="auto"/>
+            </w:tcBorders>
+            <w:hideMark/>
+          </w:tcPr>
+          <w:p>
+            <w:pPr>
+              <w:spacing w:line="240" w:lineRule="auto"/>
+            </w:pPr>
             <w:r>
               <w:t xml:space="preserve">- </w:t>
             </w:r>
@@ -378,8 +708,18 @@
         <w:tc>
           <w:tcPr>
             <w:tcW w:w="2123" w:type="dxa"/>
-          </w:tcPr>
-          <w:p>
+            <w:tcBorders>
+              <w:top w:val="single" w:sz="4" w:space="0" w:color="auto"/>
+              <w:left w:val="single" w:sz="4" w:space="0" w:color="auto"/>
+              <w:bottom w:val="single" w:sz="4" w:space="0" w:color="auto"/>
+              <w:right w:val="single" w:sz="4" w:space="0" w:color="auto"/>
+            </w:tcBorders>
+            <w:hideMark/>
+          </w:tcPr>
+          <w:p>
+            <w:pPr>
+              <w:spacing w:line="240" w:lineRule="auto"/>
+            </w:pPr>
             <w:r>
               <w:t>2 horas</w:t>
             </w:r>
@@ -388,8 +728,18 @@
         <w:tc>
           <w:tcPr>
             <w:tcW w:w="2124" w:type="dxa"/>
-          </w:tcPr>
-          <w:p>
+            <w:tcBorders>
+              <w:top w:val="single" w:sz="4" w:space="0" w:color="auto"/>
+              <w:left w:val="single" w:sz="4" w:space="0" w:color="auto"/>
+              <w:bottom w:val="single" w:sz="4" w:space="0" w:color="auto"/>
+              <w:right w:val="single" w:sz="4" w:space="0" w:color="auto"/>
+            </w:tcBorders>
+            <w:hideMark/>
+          </w:tcPr>
+          <w:p>
+            <w:pPr>
+              <w:spacing w:line="240" w:lineRule="auto"/>
+            </w:pPr>
             <w:r>
               <w:t>**</w:t>
             </w:r>
@@ -398,8 +748,18 @@
         <w:tc>
           <w:tcPr>
             <w:tcW w:w="2124" w:type="dxa"/>
-          </w:tcPr>
-          <w:p>
+            <w:tcBorders>
+              <w:top w:val="single" w:sz="4" w:space="0" w:color="auto"/>
+              <w:left w:val="single" w:sz="4" w:space="0" w:color="auto"/>
+              <w:bottom w:val="single" w:sz="4" w:space="0" w:color="auto"/>
+              <w:right w:val="single" w:sz="4" w:space="0" w:color="auto"/>
+            </w:tcBorders>
+            <w:hideMark/>
+          </w:tcPr>
+          <w:p>
+            <w:pPr>
+              <w:spacing w:line="240" w:lineRule="auto"/>
+            </w:pPr>
             <w:r>
               <w:t>sim</w:t>
             </w:r>
@@ -410,8 +770,18 @@
         <w:tc>
           <w:tcPr>
             <w:tcW w:w="2123" w:type="dxa"/>
-          </w:tcPr>
-          <w:p>
+            <w:tcBorders>
+              <w:top w:val="single" w:sz="4" w:space="0" w:color="auto"/>
+              <w:left w:val="single" w:sz="4" w:space="0" w:color="auto"/>
+              <w:bottom w:val="single" w:sz="4" w:space="0" w:color="auto"/>
+              <w:right w:val="single" w:sz="4" w:space="0" w:color="auto"/>
+            </w:tcBorders>
+            <w:hideMark/>
+          </w:tcPr>
+          <w:p>
+            <w:pPr>
+              <w:spacing w:line="240" w:lineRule="auto"/>
+            </w:pPr>
             <w:r>
               <w:t>- Estrutura do corpo</w:t>
             </w:r>
@@ -420,8 +790,18 @@
         <w:tc>
           <w:tcPr>
             <w:tcW w:w="2123" w:type="dxa"/>
-          </w:tcPr>
-          <w:p>
+            <w:tcBorders>
+              <w:top w:val="single" w:sz="4" w:space="0" w:color="auto"/>
+              <w:left w:val="single" w:sz="4" w:space="0" w:color="auto"/>
+              <w:bottom w:val="single" w:sz="4" w:space="0" w:color="auto"/>
+              <w:right w:val="single" w:sz="4" w:space="0" w:color="auto"/>
+            </w:tcBorders>
+            <w:hideMark/>
+          </w:tcPr>
+          <w:p>
+            <w:pPr>
+              <w:spacing w:line="240" w:lineRule="auto"/>
+            </w:pPr>
             <w:r>
               <w:t>3 horas</w:t>
             </w:r>
@@ -430,8 +810,18 @@
         <w:tc>
           <w:tcPr>
             <w:tcW w:w="2124" w:type="dxa"/>
-          </w:tcPr>
-          <w:p>
+            <w:tcBorders>
+              <w:top w:val="single" w:sz="4" w:space="0" w:color="auto"/>
+              <w:left w:val="single" w:sz="4" w:space="0" w:color="auto"/>
+              <w:bottom w:val="single" w:sz="4" w:space="0" w:color="auto"/>
+              <w:right w:val="single" w:sz="4" w:space="0" w:color="auto"/>
+            </w:tcBorders>
+            <w:hideMark/>
+          </w:tcPr>
+          <w:p>
+            <w:pPr>
+              <w:spacing w:line="240" w:lineRule="auto"/>
+            </w:pPr>
             <w:r>
               <w:t>**</w:t>
             </w:r>
@@ -440,8 +830,18 @@
         <w:tc>
           <w:tcPr>
             <w:tcW w:w="2124" w:type="dxa"/>
-          </w:tcPr>
-          <w:p>
+            <w:tcBorders>
+              <w:top w:val="single" w:sz="4" w:space="0" w:color="auto"/>
+              <w:left w:val="single" w:sz="4" w:space="0" w:color="auto"/>
+              <w:bottom w:val="single" w:sz="4" w:space="0" w:color="auto"/>
+              <w:right w:val="single" w:sz="4" w:space="0" w:color="auto"/>
+            </w:tcBorders>
+            <w:hideMark/>
+          </w:tcPr>
+          <w:p>
+            <w:pPr>
+              <w:spacing w:line="240" w:lineRule="auto"/>
+            </w:pPr>
             <w:r>
               <w:t>SIM</w:t>
             </w:r>
@@ -452,18 +852,38 @@
         <w:tc>
           <w:tcPr>
             <w:tcW w:w="2123" w:type="dxa"/>
-          </w:tcPr>
-          <w:p>
-            <w:r>
-              <w:t xml:space="preserve">- Criação de animações </w:t>
-            </w:r>
-          </w:p>
-        </w:tc>
-        <w:tc>
-          <w:tcPr>
-            <w:tcW w:w="2123" w:type="dxa"/>
-          </w:tcPr>
-          <w:p>
+            <w:tcBorders>
+              <w:top w:val="single" w:sz="4" w:space="0" w:color="auto"/>
+              <w:left w:val="single" w:sz="4" w:space="0" w:color="auto"/>
+              <w:bottom w:val="single" w:sz="4" w:space="0" w:color="auto"/>
+              <w:right w:val="single" w:sz="4" w:space="0" w:color="auto"/>
+            </w:tcBorders>
+            <w:hideMark/>
+          </w:tcPr>
+          <w:p>
+            <w:pPr>
+              <w:spacing w:line="240" w:lineRule="auto"/>
+            </w:pPr>
+            <w:r>
+              <w:t>- Refinamento de código</w:t>
+            </w:r>
+          </w:p>
+        </w:tc>
+        <w:tc>
+          <w:tcPr>
+            <w:tcW w:w="2123" w:type="dxa"/>
+            <w:tcBorders>
+              <w:top w:val="single" w:sz="4" w:space="0" w:color="auto"/>
+              <w:left w:val="single" w:sz="4" w:space="0" w:color="auto"/>
+              <w:bottom w:val="single" w:sz="4" w:space="0" w:color="auto"/>
+              <w:right w:val="single" w:sz="4" w:space="0" w:color="auto"/>
+            </w:tcBorders>
+            <w:hideMark/>
+          </w:tcPr>
+          <w:p>
+            <w:pPr>
+              <w:spacing w:line="240" w:lineRule="auto"/>
+            </w:pPr>
             <w:r>
               <w:t>1 hora</w:t>
             </w:r>
@@ -472,26 +892,60 @@
         <w:tc>
           <w:tcPr>
             <w:tcW w:w="2124" w:type="dxa"/>
-          </w:tcPr>
-          <w:p>
-            <w:r>
-              <w:t>**</w:t>
-            </w:r>
-          </w:p>
-        </w:tc>
-        <w:tc>
-          <w:tcPr>
-            <w:tcW w:w="2124" w:type="dxa"/>
-          </w:tcPr>
-          <w:p/>
+            <w:tcBorders>
+              <w:top w:val="single" w:sz="4" w:space="0" w:color="auto"/>
+              <w:left w:val="single" w:sz="4" w:space="0" w:color="auto"/>
+              <w:bottom w:val="single" w:sz="4" w:space="0" w:color="auto"/>
+              <w:right w:val="single" w:sz="4" w:space="0" w:color="auto"/>
+            </w:tcBorders>
+            <w:hideMark/>
+          </w:tcPr>
+          <w:p>
+            <w:pPr>
+              <w:spacing w:line="240" w:lineRule="auto"/>
+            </w:pPr>
+            <w:r>
+              <w:t>***</w:t>
+            </w:r>
+          </w:p>
+        </w:tc>
+        <w:tc>
+          <w:tcPr>
+            <w:tcW w:w="2124" w:type="dxa"/>
+            <w:tcBorders>
+              <w:top w:val="single" w:sz="4" w:space="0" w:color="auto"/>
+              <w:left w:val="single" w:sz="4" w:space="0" w:color="auto"/>
+              <w:bottom w:val="single" w:sz="4" w:space="0" w:color="auto"/>
+              <w:right w:val="single" w:sz="4" w:space="0" w:color="auto"/>
+            </w:tcBorders>
+            <w:hideMark/>
+          </w:tcPr>
+          <w:p>
+            <w:pPr>
+              <w:spacing w:line="240" w:lineRule="auto"/>
+            </w:pPr>
+            <w:r>
+              <w:t>sim</w:t>
+            </w:r>
+          </w:p>
         </w:tc>
       </w:tr>
       <w:tr>
         <w:tc>
           <w:tcPr>
             <w:tcW w:w="2123" w:type="dxa"/>
-          </w:tcPr>
-          <w:p>
+            <w:tcBorders>
+              <w:top w:val="single" w:sz="4" w:space="0" w:color="auto"/>
+              <w:left w:val="single" w:sz="4" w:space="0" w:color="auto"/>
+              <w:bottom w:val="single" w:sz="4" w:space="0" w:color="auto"/>
+              <w:right w:val="single" w:sz="4" w:space="0" w:color="auto"/>
+            </w:tcBorders>
+            <w:hideMark/>
+          </w:tcPr>
+          <w:p>
+            <w:pPr>
+              <w:spacing w:line="240" w:lineRule="auto"/>
+            </w:pPr>
             <w:r>
               <w:t>- Alimentação de conteúdo por WS</w:t>
             </w:r>
@@ -500,8 +954,18 @@
         <w:tc>
           <w:tcPr>
             <w:tcW w:w="2123" w:type="dxa"/>
-          </w:tcPr>
-          <w:p>
+            <w:tcBorders>
+              <w:top w:val="single" w:sz="4" w:space="0" w:color="auto"/>
+              <w:left w:val="single" w:sz="4" w:space="0" w:color="auto"/>
+              <w:bottom w:val="single" w:sz="4" w:space="0" w:color="auto"/>
+              <w:right w:val="single" w:sz="4" w:space="0" w:color="auto"/>
+            </w:tcBorders>
+            <w:hideMark/>
+          </w:tcPr>
+          <w:p>
+            <w:pPr>
+              <w:spacing w:line="240" w:lineRule="auto"/>
+            </w:pPr>
             <w:r>
               <w:t>2 horas</w:t>
             </w:r>
@@ -510,8 +974,18 @@
         <w:tc>
           <w:tcPr>
             <w:tcW w:w="2124" w:type="dxa"/>
-          </w:tcPr>
-          <w:p>
+            <w:tcBorders>
+              <w:top w:val="single" w:sz="4" w:space="0" w:color="auto"/>
+              <w:left w:val="single" w:sz="4" w:space="0" w:color="auto"/>
+              <w:bottom w:val="single" w:sz="4" w:space="0" w:color="auto"/>
+              <w:right w:val="single" w:sz="4" w:space="0" w:color="auto"/>
+            </w:tcBorders>
+            <w:hideMark/>
+          </w:tcPr>
+          <w:p>
+            <w:pPr>
+              <w:spacing w:line="240" w:lineRule="auto"/>
+            </w:pPr>
             <w:r>
               <w:t>***</w:t>
             </w:r>
@@ -520,60 +994,124 @@
         <w:tc>
           <w:tcPr>
             <w:tcW w:w="2124" w:type="dxa"/>
-          </w:tcPr>
-          <w:p>
+            <w:tcBorders>
+              <w:top w:val="single" w:sz="4" w:space="0" w:color="auto"/>
+              <w:left w:val="single" w:sz="4" w:space="0" w:color="auto"/>
+              <w:bottom w:val="single" w:sz="4" w:space="0" w:color="auto"/>
+              <w:right w:val="single" w:sz="4" w:space="0" w:color="auto"/>
+            </w:tcBorders>
+            <w:hideMark/>
+          </w:tcPr>
+          <w:p>
+            <w:pPr>
+              <w:spacing w:line="240" w:lineRule="auto"/>
+            </w:pPr>
             <w:r>
               <w:t>sim</w:t>
             </w:r>
-            <w:bookmarkStart w:id="0" w:name="_GoBack"/>
-            <w:bookmarkEnd w:id="0"/>
-          </w:p>
-        </w:tc>
+          </w:p>
+        </w:tc>
+        <w:bookmarkStart w:id="0" w:name="_GoBack"/>
+        <w:bookmarkEnd w:id="0"/>
       </w:tr>
       <w:tr>
         <w:tc>
           <w:tcPr>
             <w:tcW w:w="2123" w:type="dxa"/>
-          </w:tcPr>
-          <w:p>
-            <w:r>
-              <w:t>- Refinamento de código</w:t>
-            </w:r>
-          </w:p>
-        </w:tc>
-        <w:tc>
-          <w:tcPr>
-            <w:tcW w:w="2123" w:type="dxa"/>
-          </w:tcPr>
-          <w:p>
-            <w:r>
-              <w:t>1 hora</w:t>
-            </w:r>
-          </w:p>
-        </w:tc>
-        <w:tc>
-          <w:tcPr>
-            <w:tcW w:w="2124" w:type="dxa"/>
-          </w:tcPr>
-          <w:p>
-            <w:r>
-              <w:t>***</w:t>
-            </w:r>
-          </w:p>
-        </w:tc>
-        <w:tc>
-          <w:tcPr>
-            <w:tcW w:w="2124" w:type="dxa"/>
-          </w:tcPr>
-          <w:p/>
+            <w:tcBorders>
+              <w:top w:val="single" w:sz="4" w:space="0" w:color="auto"/>
+              <w:left w:val="single" w:sz="4" w:space="0" w:color="auto"/>
+              <w:bottom w:val="single" w:sz="4" w:space="0" w:color="auto"/>
+              <w:right w:val="single" w:sz="4" w:space="0" w:color="auto"/>
+            </w:tcBorders>
+            <w:hideMark/>
+          </w:tcPr>
+          <w:p>
+            <w:pPr>
+              <w:spacing w:line="240" w:lineRule="auto"/>
+            </w:pPr>
+            <w:r>
+              <w:t>- Automatização de código</w:t>
+            </w:r>
+          </w:p>
+        </w:tc>
+        <w:tc>
+          <w:tcPr>
+            <w:tcW w:w="2123" w:type="dxa"/>
+            <w:tcBorders>
+              <w:top w:val="single" w:sz="4" w:space="0" w:color="auto"/>
+              <w:left w:val="single" w:sz="4" w:space="0" w:color="auto"/>
+              <w:bottom w:val="single" w:sz="4" w:space="0" w:color="auto"/>
+              <w:right w:val="single" w:sz="4" w:space="0" w:color="auto"/>
+            </w:tcBorders>
+            <w:hideMark/>
+          </w:tcPr>
+          <w:p>
+            <w:pPr>
+              <w:spacing w:line="240" w:lineRule="auto"/>
+            </w:pPr>
+            <w:r>
+              <w:t>5 hora</w:t>
+            </w:r>
+          </w:p>
+        </w:tc>
+        <w:tc>
+          <w:tcPr>
+            <w:tcW w:w="2124" w:type="dxa"/>
+            <w:tcBorders>
+              <w:top w:val="single" w:sz="4" w:space="0" w:color="auto"/>
+              <w:left w:val="single" w:sz="4" w:space="0" w:color="auto"/>
+              <w:bottom w:val="single" w:sz="4" w:space="0" w:color="auto"/>
+              <w:right w:val="single" w:sz="4" w:space="0" w:color="auto"/>
+            </w:tcBorders>
+            <w:hideMark/>
+          </w:tcPr>
+          <w:p>
+            <w:pPr>
+              <w:spacing w:line="240" w:lineRule="auto"/>
+            </w:pPr>
+            <w:r>
+              <w:t>****</w:t>
+            </w:r>
+          </w:p>
+        </w:tc>
+        <w:tc>
+          <w:tcPr>
+            <w:tcW w:w="2124" w:type="dxa"/>
+            <w:tcBorders>
+              <w:top w:val="single" w:sz="4" w:space="0" w:color="auto"/>
+              <w:left w:val="single" w:sz="4" w:space="0" w:color="auto"/>
+              <w:bottom w:val="single" w:sz="4" w:space="0" w:color="auto"/>
+              <w:right w:val="single" w:sz="4" w:space="0" w:color="auto"/>
+            </w:tcBorders>
+            <w:hideMark/>
+          </w:tcPr>
+          <w:p>
+            <w:pPr>
+              <w:spacing w:line="240" w:lineRule="auto"/>
+            </w:pPr>
+            <w:r>
+              <w:t>sim</w:t>
+            </w:r>
+          </w:p>
         </w:tc>
       </w:tr>
       <w:tr>
         <w:tc>
           <w:tcPr>
             <w:tcW w:w="2123" w:type="dxa"/>
-          </w:tcPr>
-          <w:p>
+            <w:tcBorders>
+              <w:top w:val="single" w:sz="4" w:space="0" w:color="auto"/>
+              <w:left w:val="single" w:sz="4" w:space="0" w:color="auto"/>
+              <w:bottom w:val="single" w:sz="4" w:space="0" w:color="auto"/>
+              <w:right w:val="single" w:sz="4" w:space="0" w:color="auto"/>
+            </w:tcBorders>
+            <w:hideMark/>
+          </w:tcPr>
+          <w:p>
+            <w:pPr>
+              <w:spacing w:line="240" w:lineRule="auto"/>
+            </w:pPr>
             <w:r>
               <w:t>- TDD</w:t>
             </w:r>
@@ -582,8 +1120,18 @@
         <w:tc>
           <w:tcPr>
             <w:tcW w:w="2123" w:type="dxa"/>
-          </w:tcPr>
-          <w:p>
+            <w:tcBorders>
+              <w:top w:val="single" w:sz="4" w:space="0" w:color="auto"/>
+              <w:left w:val="single" w:sz="4" w:space="0" w:color="auto"/>
+              <w:bottom w:val="single" w:sz="4" w:space="0" w:color="auto"/>
+              <w:right w:val="single" w:sz="4" w:space="0" w:color="auto"/>
+            </w:tcBorders>
+            <w:hideMark/>
+          </w:tcPr>
+          <w:p>
+            <w:pPr>
+              <w:spacing w:line="240" w:lineRule="auto"/>
+            </w:pPr>
             <w:r>
               <w:t>1 hora</w:t>
             </w:r>
@@ -592,8 +1140,18 @@
         <w:tc>
           <w:tcPr>
             <w:tcW w:w="2124" w:type="dxa"/>
-          </w:tcPr>
-          <w:p>
+            <w:tcBorders>
+              <w:top w:val="single" w:sz="4" w:space="0" w:color="auto"/>
+              <w:left w:val="single" w:sz="4" w:space="0" w:color="auto"/>
+              <w:bottom w:val="single" w:sz="4" w:space="0" w:color="auto"/>
+              <w:right w:val="single" w:sz="4" w:space="0" w:color="auto"/>
+            </w:tcBorders>
+            <w:hideMark/>
+          </w:tcPr>
+          <w:p>
+            <w:pPr>
+              <w:spacing w:line="240" w:lineRule="auto"/>
+            </w:pPr>
             <w:r>
               <w:t>****</w:t>
             </w:r>
@@ -602,16 +1160,36 @@
         <w:tc>
           <w:tcPr>
             <w:tcW w:w="2124" w:type="dxa"/>
-          </w:tcPr>
-          <w:p/>
+            <w:tcBorders>
+              <w:top w:val="single" w:sz="4" w:space="0" w:color="auto"/>
+              <w:left w:val="single" w:sz="4" w:space="0" w:color="auto"/>
+              <w:bottom w:val="single" w:sz="4" w:space="0" w:color="auto"/>
+              <w:right w:val="single" w:sz="4" w:space="0" w:color="auto"/>
+            </w:tcBorders>
+          </w:tcPr>
+          <w:p>
+            <w:pPr>
+              <w:spacing w:line="240" w:lineRule="auto"/>
+            </w:pPr>
+          </w:p>
         </w:tc>
       </w:tr>
       <w:tr>
         <w:tc>
           <w:tcPr>
             <w:tcW w:w="2123" w:type="dxa"/>
-          </w:tcPr>
-          <w:p>
+            <w:tcBorders>
+              <w:top w:val="single" w:sz="4" w:space="0" w:color="auto"/>
+              <w:left w:val="single" w:sz="4" w:space="0" w:color="auto"/>
+              <w:bottom w:val="single" w:sz="4" w:space="0" w:color="auto"/>
+              <w:right w:val="single" w:sz="4" w:space="0" w:color="auto"/>
+            </w:tcBorders>
+            <w:hideMark/>
+          </w:tcPr>
+          <w:p>
+            <w:pPr>
+              <w:spacing w:line="240" w:lineRule="auto"/>
+            </w:pPr>
             <w:r>
               <w:t>- Inserção de controle de dados por JS</w:t>
             </w:r>
@@ -620,8 +1198,18 @@
         <w:tc>
           <w:tcPr>
             <w:tcW w:w="2123" w:type="dxa"/>
-          </w:tcPr>
-          <w:p>
+            <w:tcBorders>
+              <w:top w:val="single" w:sz="4" w:space="0" w:color="auto"/>
+              <w:left w:val="single" w:sz="4" w:space="0" w:color="auto"/>
+              <w:bottom w:val="single" w:sz="4" w:space="0" w:color="auto"/>
+              <w:right w:val="single" w:sz="4" w:space="0" w:color="auto"/>
+            </w:tcBorders>
+            <w:hideMark/>
+          </w:tcPr>
+          <w:p>
+            <w:pPr>
+              <w:spacing w:line="240" w:lineRule="auto"/>
+            </w:pPr>
             <w:r>
               <w:t>4 horas</w:t>
             </w:r>
@@ -630,8 +1218,18 @@
         <w:tc>
           <w:tcPr>
             <w:tcW w:w="2124" w:type="dxa"/>
-          </w:tcPr>
-          <w:p>
+            <w:tcBorders>
+              <w:top w:val="single" w:sz="4" w:space="0" w:color="auto"/>
+              <w:left w:val="single" w:sz="4" w:space="0" w:color="auto"/>
+              <w:bottom w:val="single" w:sz="4" w:space="0" w:color="auto"/>
+              <w:right w:val="single" w:sz="4" w:space="0" w:color="auto"/>
+            </w:tcBorders>
+            <w:hideMark/>
+          </w:tcPr>
+          <w:p>
+            <w:pPr>
+              <w:spacing w:line="240" w:lineRule="auto"/>
+            </w:pPr>
             <w:r>
               <w:t>****</w:t>
             </w:r>
@@ -640,8 +1238,18 @@
         <w:tc>
           <w:tcPr>
             <w:tcW w:w="2124" w:type="dxa"/>
-          </w:tcPr>
-          <w:p>
+            <w:tcBorders>
+              <w:top w:val="single" w:sz="4" w:space="0" w:color="auto"/>
+              <w:left w:val="single" w:sz="4" w:space="0" w:color="auto"/>
+              <w:bottom w:val="single" w:sz="4" w:space="0" w:color="auto"/>
+              <w:right w:val="single" w:sz="4" w:space="0" w:color="auto"/>
+            </w:tcBorders>
+            <w:hideMark/>
+          </w:tcPr>
+          <w:p>
+            <w:pPr>
+              <w:spacing w:line="240" w:lineRule="auto"/>
+            </w:pPr>
             <w:r>
               <w:t>sim</w:t>
             </w:r>
@@ -652,29 +1260,82 @@
         <w:tc>
           <w:tcPr>
             <w:tcW w:w="2123" w:type="dxa"/>
-          </w:tcPr>
-          <w:p/>
-        </w:tc>
-        <w:tc>
-          <w:tcPr>
-            <w:tcW w:w="2123" w:type="dxa"/>
-          </w:tcPr>
-          <w:p/>
-        </w:tc>
-        <w:tc>
-          <w:tcPr>
-            <w:tcW w:w="2124" w:type="dxa"/>
-          </w:tcPr>
-          <w:p/>
-        </w:tc>
-        <w:tc>
-          <w:tcPr>
-            <w:tcW w:w="2124" w:type="dxa"/>
-          </w:tcPr>
-          <w:p/>
+            <w:tcBorders>
+              <w:top w:val="single" w:sz="4" w:space="0" w:color="auto"/>
+              <w:left w:val="single" w:sz="4" w:space="0" w:color="auto"/>
+              <w:bottom w:val="single" w:sz="4" w:space="0" w:color="auto"/>
+              <w:right w:val="single" w:sz="4" w:space="0" w:color="auto"/>
+            </w:tcBorders>
+            <w:hideMark/>
+          </w:tcPr>
+          <w:p>
+            <w:pPr>
+              <w:spacing w:line="240" w:lineRule="auto"/>
+            </w:pPr>
+            <w:r>
+              <w:t>- Documentação de código</w:t>
+            </w:r>
+          </w:p>
+        </w:tc>
+        <w:tc>
+          <w:tcPr>
+            <w:tcW w:w="2123" w:type="dxa"/>
+            <w:tcBorders>
+              <w:top w:val="single" w:sz="4" w:space="0" w:color="auto"/>
+              <w:left w:val="single" w:sz="4" w:space="0" w:color="auto"/>
+              <w:bottom w:val="single" w:sz="4" w:space="0" w:color="auto"/>
+              <w:right w:val="single" w:sz="4" w:space="0" w:color="auto"/>
+            </w:tcBorders>
+            <w:hideMark/>
+          </w:tcPr>
+          <w:p>
+            <w:pPr>
+              <w:spacing w:line="240" w:lineRule="auto"/>
+            </w:pPr>
+            <w:r>
+              <w:t>2 horas</w:t>
+            </w:r>
+          </w:p>
+        </w:tc>
+        <w:tc>
+          <w:tcPr>
+            <w:tcW w:w="2124" w:type="dxa"/>
+            <w:tcBorders>
+              <w:top w:val="single" w:sz="4" w:space="0" w:color="auto"/>
+              <w:left w:val="single" w:sz="4" w:space="0" w:color="auto"/>
+              <w:bottom w:val="single" w:sz="4" w:space="0" w:color="auto"/>
+              <w:right w:val="single" w:sz="4" w:space="0" w:color="auto"/>
+            </w:tcBorders>
+            <w:hideMark/>
+          </w:tcPr>
+          <w:p>
+            <w:pPr>
+              <w:spacing w:line="240" w:lineRule="auto"/>
+            </w:pPr>
+            <w:r>
+              <w:t>***</w:t>
+            </w:r>
+          </w:p>
+        </w:tc>
+        <w:tc>
+          <w:tcPr>
+            <w:tcW w:w="2124" w:type="dxa"/>
+            <w:tcBorders>
+              <w:top w:val="single" w:sz="4" w:space="0" w:color="auto"/>
+              <w:left w:val="single" w:sz="4" w:space="0" w:color="auto"/>
+              <w:bottom w:val="single" w:sz="4" w:space="0" w:color="auto"/>
+              <w:right w:val="single" w:sz="4" w:space="0" w:color="auto"/>
+            </w:tcBorders>
+          </w:tcPr>
+          <w:p>
+            <w:pPr>
+              <w:spacing w:line="240" w:lineRule="auto"/>
+            </w:pPr>
+          </w:p>
         </w:tc>
       </w:tr>
     </w:tbl>
+    <w:p/>
     <w:p/>
     <w:sectPr>
       <w:pgSz w:w="11906" w:h="16838"/>
@@ -809,6 +1470,7 @@
     <w:lsdException w:name="HTML Sample" w:semiHidden="1" w:unhideWhenUsed="1"/>
     <w:lsdException w:name="HTML Typewriter" w:semiHidden="1" w:unhideWhenUsed="1"/>
     <w:lsdException w:name="HTML Variable" w:semiHidden="1" w:unhideWhenUsed="1"/>
+    <w:lsdException w:name="Normal Table" w:semiHidden="1" w:unhideWhenUsed="1"/>
     <w:lsdException w:name="annotation subject" w:semiHidden="1" w:unhideWhenUsed="1"/>
     <w:lsdException w:name="No List" w:semiHidden="1" w:unhideWhenUsed="1"/>
     <w:lsdException w:name="Outline List 1" w:semiHidden="1" w:unhideWhenUsed="1"/>
@@ -852,8 +1514,10 @@
     <w:lsdException w:name="Table Elegant" w:semiHidden="1" w:unhideWhenUsed="1"/>
     <w:lsdException w:name="Table Professional" w:semiHidden="1" w:unhideWhenUsed="1"/>
     <w:lsdException w:name="Table Subtle 1" w:semiHidden="1" w:unhideWhenUsed="1"/>
+    <w:lsdException w:name="Table Subtle 2" w:semiHidden="1" w:unhideWhenUsed="1"/>
     <w:lsdException w:name="Table Web 1" w:semiHidden="1" w:unhideWhenUsed="1"/>
     <w:lsdException w:name="Table Web 2" w:semiHidden="1" w:unhideWhenUsed="1"/>
+    <w:lsdException w:name="Table Web 3" w:semiHidden="1" w:unhideWhenUsed="1"/>
     <w:lsdException w:name="Balloon Text" w:semiHidden="1" w:unhideWhenUsed="1"/>
     <w:lsdException w:name="Table Grid" w:uiPriority="39"/>
     <w:lsdException w:name="Table Theme" w:semiHidden="1" w:unhideWhenUsed="1"/>
@@ -1080,6 +1744,10 @@
   <w:style w:type="paragraph" w:default="1" w:styleId="Normal">
     <w:name w:val="Normal"/>
     <w:qFormat/>
+    <w:rsid w:val="00C573F0"/>
+    <w:pPr>
+      <w:spacing w:line="256" w:lineRule="auto"/>
+    </w:pPr>
   </w:style>
   <w:style w:type="character" w:default="1" w:styleId="Fontepargpadro">
     <w:name w:val="Default Paragraph Font"/>
@@ -1134,6 +1802,7 @@
     <w:qFormat/>
     <w:rsid w:val="001A4DAF"/>
     <w:pPr>
+      <w:spacing w:line="259" w:lineRule="auto"/>
       <w:ind w:left="720"/>
       <w:contextualSpacing/>
     </w:pPr>
@@ -1407,7 +2076,7 @@
 </file>
 
 <file path=customXml/itemProps1.xml><?xml version="1.0" encoding="utf-8"?>
-<ds:datastoreItem xmlns:ds="http://schemas.openxmlformats.org/officeDocument/2006/customXml" ds:itemID="{CEDA0FF9-DEA8-438F-9BE1-0DAD8A09608B}">
+<ds:datastoreItem xmlns:ds="http://schemas.openxmlformats.org/officeDocument/2006/customXml" ds:itemID="{FA74FB85-9D41-4ADD-88D0-F409FF2569A3}">
   <ds:schemaRefs>
     <ds:schemaRef ds:uri="http://schemas.openxmlformats.org/officeDocument/2006/bibliography"/>
   </ds:schemaRefs>

</xml_diff>